<commit_message>
Fazendo conexão com banco de dados; Criando métodos listar em Aluno,Livro,Emprestimo e cadastrar em Aluno,Livro
</commit_message>
<xml_diff>
--- a/docs/PROJETO GB - ProjetoBiblioteca.docx
+++ b/docs/PROJETO GB - ProjetoBiblioteca.docx
@@ -5610,12 +5610,14 @@
         <w:jc w:val="both"/>
         <w:rPr>
           <w:rFonts w:cs="Arial"/>
-          <w:szCs w:val="24"/>
-        </w:rPr>
-      </w:pPr>
-      <w:r>
-        <w:rPr>
-          <w:rFonts w:cs="Arial"/>
+          <w:b/>
+          <w:szCs w:val="24"/>
+        </w:rPr>
+      </w:pPr>
+      <w:r>
+        <w:rPr>
+          <w:rFonts w:cs="Arial"/>
+          <w:b/>
           <w:szCs w:val="24"/>
         </w:rPr>
         <w:lastRenderedPageBreak/>
@@ -5637,327 +5639,324 @@
         </w:rPr>
         <w:t xml:space="preserve">Escreva o que é uma interface e o objetivo dela </w:t>
       </w:r>
+    </w:p>
+    <w:p>
+      <w:pPr>
+        <w:jc w:val="both"/>
+        <w:rPr>
+          <w:rFonts w:cs="Arial"/>
+          <w:szCs w:val="24"/>
+          <w:highlight w:val="yellow"/>
+        </w:rPr>
+      </w:pPr>
+    </w:p>
+    <w:p>
+      <w:pPr>
+        <w:jc w:val="both"/>
+        <w:rPr>
+          <w:rFonts w:cs="Arial"/>
+          <w:szCs w:val="24"/>
+          <w:highlight w:val="yellow"/>
+        </w:rPr>
+      </w:pPr>
+    </w:p>
+    <w:p>
+      <w:pPr>
+        <w:jc w:val="both"/>
+        <w:rPr>
+          <w:rFonts w:cs="Arial"/>
+          <w:b/>
+          <w:szCs w:val="24"/>
+          <w:highlight w:val="yellow"/>
+        </w:rPr>
+      </w:pPr>
+      <w:r>
+        <w:rPr>
+          <w:rFonts w:cs="Arial"/>
+          <w:b/>
+          <w:szCs w:val="24"/>
+          <w:highlight w:val="yellow"/>
+        </w:rPr>
+        <w:t>5.1</w:t>
+      </w:r>
+      <w:r>
+        <w:rPr>
+          <w:rFonts w:cs="Arial"/>
+          <w:b/>
+          <w:szCs w:val="24"/>
+          <w:highlight w:val="yellow"/>
+        </w:rPr>
+        <w:t xml:space="preserve"> Paleta de Cores</w:t>
+      </w:r>
+    </w:p>
+    <w:p>
+      <w:pPr>
+        <w:jc w:val="both"/>
+        <w:rPr>
+          <w:rFonts w:cs="Arial"/>
+          <w:szCs w:val="24"/>
+          <w:highlight w:val="yellow"/>
+        </w:rPr>
+      </w:pPr>
+      <w:r>
+        <w:rPr>
+          <w:rFonts w:cs="Arial"/>
+          <w:szCs w:val="24"/>
+          <w:highlight w:val="yellow"/>
+        </w:rPr>
+        <w:t>A paleta de cores do projeto biblioteca foi cuidadosamente selecionada para transmitir uma atmosfera acolhedora e otimista. A cor principal, um amarelo-laranja vibrante, evoca sentimentos de calor e positividade. Para complementar, foram escolhidas cores neutras como branco e preto, utilizadas em elementos como fundos, textos, botões e formulários. Essa combinação não só realça a vivacidade do amarelo-laranja, mas também proporciona uma experiência visual minimalista e agradável para o usuário.</w:t>
+      </w:r>
+    </w:p>
+    <w:p>
+      <w:pPr>
+        <w:jc w:val="both"/>
+        <w:rPr>
+          <w:rFonts w:cs="Arial"/>
+          <w:szCs w:val="24"/>
+          <w:highlight w:val="yellow"/>
+        </w:rPr>
+      </w:pPr>
+    </w:p>
+    <w:p>
+      <w:pPr>
+        <w:jc w:val="both"/>
+        <w:rPr>
+          <w:rFonts w:cs="Arial"/>
+          <w:b/>
+          <w:szCs w:val="24"/>
+          <w:highlight w:val="yellow"/>
+        </w:rPr>
+      </w:pPr>
+      <w:r>
+        <w:rPr>
+          <w:rFonts w:cs="Arial"/>
+          <w:b/>
+          <w:szCs w:val="24"/>
+          <w:highlight w:val="yellow"/>
+        </w:rPr>
+        <w:t>5.2</w:t>
+      </w:r>
+      <w:r>
+        <w:rPr>
+          <w:rFonts w:cs="Arial"/>
+          <w:b/>
+          <w:szCs w:val="24"/>
+          <w:highlight w:val="yellow"/>
+        </w:rPr>
+        <w:t xml:space="preserve"> </w:t>
+      </w:r>
+      <w:proofErr w:type="spellStart"/>
+      <w:r>
+        <w:rPr>
+          <w:rFonts w:cs="Arial"/>
+          <w:b/>
+          <w:szCs w:val="24"/>
+          <w:highlight w:val="yellow"/>
+        </w:rPr>
+        <w:t>Mockup</w:t>
+      </w:r>
+      <w:proofErr w:type="spellEnd"/>
+    </w:p>
+    <w:p>
+      <w:pPr>
+        <w:jc w:val="both"/>
+        <w:rPr>
+          <w:rFonts w:cs="Arial"/>
+          <w:szCs w:val="24"/>
+        </w:rPr>
+      </w:pPr>
+      <w:r>
+        <w:rPr>
+          <w:rFonts w:cs="Arial"/>
+          <w:szCs w:val="24"/>
+          <w:highlight w:val="yellow"/>
+        </w:rPr>
+        <w:t>Texto antes da im</w:t>
+      </w:r>
       <w:bookmarkStart w:id="0" w:name="_GoBack"/>
       <w:bookmarkEnd w:id="0"/>
-    </w:p>
-    <w:p>
-      <w:pPr>
-        <w:jc w:val="both"/>
-        <w:rPr>
-          <w:rFonts w:cs="Arial"/>
-          <w:szCs w:val="24"/>
-        </w:rPr>
-      </w:pPr>
-    </w:p>
-    <w:p>
-      <w:pPr>
-        <w:jc w:val="both"/>
-        <w:rPr>
-          <w:rFonts w:cs="Arial"/>
-          <w:szCs w:val="24"/>
-        </w:rPr>
-      </w:pPr>
-    </w:p>
-    <w:p>
-      <w:pPr>
-        <w:jc w:val="both"/>
-        <w:rPr>
-          <w:rFonts w:cs="Arial"/>
-          <w:szCs w:val="24"/>
-        </w:rPr>
-      </w:pPr>
-      <w:r>
-        <w:rPr>
-          <w:rFonts w:cs="Arial"/>
-          <w:szCs w:val="24"/>
-        </w:rPr>
-        <w:t>5.2 Paleta de Cores</w:t>
-      </w:r>
-    </w:p>
-    <w:p>
-      <w:pPr>
-        <w:jc w:val="both"/>
-        <w:rPr>
-          <w:rFonts w:cs="Arial"/>
-          <w:szCs w:val="24"/>
-        </w:rPr>
-      </w:pPr>
-      <w:r>
-        <w:rPr>
-          <w:rFonts w:cs="Arial"/>
-          <w:szCs w:val="24"/>
-        </w:rPr>
-        <w:t>Escreva sobre a paleta de cores e insira a imagem delas</w:t>
-      </w:r>
-    </w:p>
-    <w:p>
-      <w:pPr>
-        <w:jc w:val="both"/>
-        <w:rPr>
-          <w:rFonts w:cs="Arial"/>
-          <w:szCs w:val="24"/>
-        </w:rPr>
-      </w:pPr>
-    </w:p>
-    <w:p>
-      <w:pPr>
-        <w:jc w:val="both"/>
-        <w:rPr>
-          <w:rFonts w:cs="Arial"/>
-          <w:szCs w:val="24"/>
-        </w:rPr>
-      </w:pPr>
-    </w:p>
-    <w:p>
-      <w:pPr>
-        <w:jc w:val="both"/>
-        <w:rPr>
-          <w:rFonts w:cs="Arial"/>
-          <w:szCs w:val="24"/>
-        </w:rPr>
-      </w:pPr>
-      <w:r>
-        <w:rPr>
-          <w:rFonts w:cs="Arial"/>
-          <w:szCs w:val="24"/>
-        </w:rPr>
-        <w:t xml:space="preserve">5.3 </w:t>
-      </w:r>
-      <w:proofErr w:type="spellStart"/>
-      <w:r>
-        <w:rPr>
-          <w:rFonts w:cs="Arial"/>
-          <w:szCs w:val="24"/>
-        </w:rPr>
-        <w:t>Mockup</w:t>
-      </w:r>
-      <w:proofErr w:type="spellEnd"/>
-    </w:p>
-    <w:p>
-      <w:pPr>
-        <w:jc w:val="both"/>
-        <w:rPr>
-          <w:rFonts w:cs="Arial"/>
-          <w:szCs w:val="24"/>
-        </w:rPr>
-      </w:pPr>
-      <w:r>
-        <w:rPr>
-          <w:rFonts w:cs="Arial"/>
-          <w:szCs w:val="24"/>
-        </w:rPr>
-        <w:t xml:space="preserve">Texto antes da imagem, relatando a qual entidade aquela interface pertence </w:t>
-      </w:r>
-    </w:p>
-    <w:p>
-      <w:pPr>
-        <w:jc w:val="both"/>
-        <w:rPr>
-          <w:rFonts w:cs="Arial"/>
-          <w:szCs w:val="24"/>
-        </w:rPr>
-      </w:pPr>
-    </w:p>
-    <w:p>
-      <w:pPr>
-        <w:jc w:val="both"/>
-        <w:rPr>
-          <w:rFonts w:cs="Arial"/>
-          <w:szCs w:val="24"/>
-        </w:rPr>
-      </w:pPr>
-    </w:p>
-    <w:p>
-      <w:pPr>
-        <w:jc w:val="both"/>
-        <w:rPr>
-          <w:rFonts w:cs="Arial"/>
-          <w:szCs w:val="24"/>
-        </w:rPr>
-      </w:pPr>
-    </w:p>
-    <w:p>
-      <w:pPr>
-        <w:jc w:val="both"/>
-        <w:rPr>
-          <w:rFonts w:cs="Arial"/>
-          <w:szCs w:val="24"/>
-        </w:rPr>
-      </w:pPr>
-    </w:p>
-    <w:p>
-      <w:pPr>
-        <w:jc w:val="both"/>
-        <w:rPr>
-          <w:rFonts w:cs="Arial"/>
-          <w:szCs w:val="24"/>
-        </w:rPr>
-      </w:pPr>
-    </w:p>
-    <w:p>
-      <w:pPr>
-        <w:jc w:val="both"/>
-        <w:rPr>
-          <w:rFonts w:cs="Arial"/>
-          <w:szCs w:val="24"/>
-        </w:rPr>
-      </w:pPr>
-    </w:p>
-    <w:p>
-      <w:pPr>
-        <w:jc w:val="both"/>
-        <w:rPr>
-          <w:rFonts w:cs="Arial"/>
-          <w:szCs w:val="24"/>
-        </w:rPr>
-      </w:pPr>
-    </w:p>
-    <w:p>
-      <w:pPr>
-        <w:jc w:val="both"/>
-        <w:rPr>
-          <w:rFonts w:cs="Arial"/>
-          <w:szCs w:val="24"/>
-        </w:rPr>
-      </w:pPr>
-    </w:p>
-    <w:p>
-      <w:pPr>
-        <w:jc w:val="both"/>
-        <w:rPr>
-          <w:rFonts w:cs="Arial"/>
-          <w:szCs w:val="24"/>
-        </w:rPr>
-      </w:pPr>
-    </w:p>
-    <w:p>
-      <w:pPr>
-        <w:jc w:val="both"/>
-        <w:rPr>
-          <w:rFonts w:cs="Arial"/>
-          <w:szCs w:val="24"/>
-        </w:rPr>
-      </w:pPr>
-    </w:p>
-    <w:p>
-      <w:pPr>
-        <w:jc w:val="both"/>
-        <w:rPr>
-          <w:rFonts w:cs="Arial"/>
-          <w:szCs w:val="24"/>
-        </w:rPr>
-      </w:pPr>
-    </w:p>
-    <w:p>
-      <w:pPr>
-        <w:jc w:val="both"/>
-        <w:rPr>
-          <w:rFonts w:cs="Arial"/>
-          <w:szCs w:val="24"/>
-        </w:rPr>
-      </w:pPr>
-    </w:p>
-    <w:p>
-      <w:pPr>
-        <w:jc w:val="both"/>
-        <w:rPr>
-          <w:rFonts w:cs="Arial"/>
-          <w:szCs w:val="24"/>
-        </w:rPr>
-      </w:pPr>
-    </w:p>
-    <w:p>
-      <w:pPr>
-        <w:jc w:val="both"/>
-        <w:rPr>
-          <w:rFonts w:cs="Arial"/>
-          <w:szCs w:val="24"/>
-        </w:rPr>
-      </w:pPr>
-    </w:p>
-    <w:p>
-      <w:pPr>
-        <w:jc w:val="both"/>
-        <w:rPr>
-          <w:rFonts w:cs="Arial"/>
-          <w:szCs w:val="24"/>
-        </w:rPr>
-      </w:pPr>
-    </w:p>
-    <w:p>
-      <w:pPr>
-        <w:jc w:val="both"/>
-        <w:rPr>
-          <w:rFonts w:cs="Arial"/>
-          <w:szCs w:val="24"/>
-        </w:rPr>
-      </w:pPr>
-    </w:p>
-    <w:p>
-      <w:pPr>
-        <w:jc w:val="both"/>
-        <w:rPr>
-          <w:rFonts w:cs="Arial"/>
-          <w:szCs w:val="24"/>
-        </w:rPr>
-      </w:pPr>
-    </w:p>
-    <w:p>
-      <w:pPr>
-        <w:jc w:val="both"/>
-        <w:rPr>
-          <w:rFonts w:cs="Arial"/>
-          <w:szCs w:val="24"/>
-        </w:rPr>
-      </w:pPr>
-    </w:p>
-    <w:p>
-      <w:pPr>
-        <w:jc w:val="both"/>
-        <w:rPr>
-          <w:rFonts w:cs="Arial"/>
-          <w:szCs w:val="24"/>
-        </w:rPr>
-      </w:pPr>
-    </w:p>
-    <w:p>
-      <w:pPr>
-        <w:jc w:val="both"/>
-        <w:rPr>
-          <w:rFonts w:cs="Arial"/>
-          <w:szCs w:val="24"/>
-        </w:rPr>
-      </w:pPr>
-    </w:p>
-    <w:p>
-      <w:pPr>
-        <w:jc w:val="both"/>
-        <w:rPr>
-          <w:rFonts w:cs="Arial"/>
-          <w:szCs w:val="24"/>
-        </w:rPr>
-      </w:pPr>
-    </w:p>
-    <w:p>
-      <w:pPr>
-        <w:jc w:val="both"/>
-        <w:rPr>
-          <w:rFonts w:cs="Arial"/>
-          <w:szCs w:val="24"/>
-        </w:rPr>
-      </w:pPr>
-    </w:p>
-    <w:p>
-      <w:pPr>
-        <w:jc w:val="both"/>
-        <w:rPr>
-          <w:rFonts w:cs="Arial"/>
-          <w:szCs w:val="24"/>
-        </w:rPr>
-      </w:pPr>
-    </w:p>
-    <w:p>
-      <w:pPr>
+      <w:r>
+        <w:rPr>
+          <w:rFonts w:cs="Arial"/>
+          <w:szCs w:val="24"/>
+          <w:highlight w:val="yellow"/>
+        </w:rPr>
+        <w:t>agem, relatando a qual entidade aquela interface pertence</w:t>
+      </w:r>
+      <w:r>
+        <w:rPr>
+          <w:rFonts w:cs="Arial"/>
+          <w:szCs w:val="24"/>
+        </w:rPr>
+        <w:t xml:space="preserve"> </w:t>
+      </w:r>
+    </w:p>
+    <w:p>
+      <w:pPr>
+        <w:jc w:val="both"/>
+        <w:rPr>
+          <w:rFonts w:cs="Arial"/>
+          <w:szCs w:val="24"/>
+        </w:rPr>
+      </w:pPr>
+    </w:p>
+    <w:p>
+      <w:pPr>
+        <w:jc w:val="both"/>
+        <w:rPr>
+          <w:rFonts w:cs="Arial"/>
+          <w:szCs w:val="24"/>
+        </w:rPr>
+      </w:pPr>
+    </w:p>
+    <w:p>
+      <w:pPr>
+        <w:jc w:val="both"/>
+        <w:rPr>
+          <w:rFonts w:cs="Arial"/>
+          <w:szCs w:val="24"/>
+        </w:rPr>
+      </w:pPr>
+    </w:p>
+    <w:p>
+      <w:pPr>
+        <w:jc w:val="both"/>
+        <w:rPr>
+          <w:rFonts w:cs="Arial"/>
+          <w:szCs w:val="24"/>
+        </w:rPr>
+      </w:pPr>
+    </w:p>
+    <w:p>
+      <w:pPr>
+        <w:jc w:val="both"/>
+        <w:rPr>
+          <w:rFonts w:cs="Arial"/>
+          <w:szCs w:val="24"/>
+        </w:rPr>
+      </w:pPr>
+    </w:p>
+    <w:p>
+      <w:pPr>
+        <w:jc w:val="both"/>
+        <w:rPr>
+          <w:rFonts w:cs="Arial"/>
+          <w:szCs w:val="24"/>
+        </w:rPr>
+      </w:pPr>
+    </w:p>
+    <w:p>
+      <w:pPr>
+        <w:jc w:val="both"/>
+        <w:rPr>
+          <w:rFonts w:cs="Arial"/>
+          <w:szCs w:val="24"/>
+        </w:rPr>
+      </w:pPr>
+    </w:p>
+    <w:p>
+      <w:pPr>
+        <w:jc w:val="both"/>
+        <w:rPr>
+          <w:rFonts w:cs="Arial"/>
+          <w:szCs w:val="24"/>
+        </w:rPr>
+      </w:pPr>
+    </w:p>
+    <w:p>
+      <w:pPr>
+        <w:jc w:val="both"/>
+        <w:rPr>
+          <w:rFonts w:cs="Arial"/>
+          <w:szCs w:val="24"/>
+        </w:rPr>
+      </w:pPr>
+    </w:p>
+    <w:p>
+      <w:pPr>
+        <w:jc w:val="both"/>
+        <w:rPr>
+          <w:rFonts w:cs="Arial"/>
+          <w:szCs w:val="24"/>
+        </w:rPr>
+      </w:pPr>
+    </w:p>
+    <w:p>
+      <w:pPr>
+        <w:jc w:val="both"/>
+        <w:rPr>
+          <w:rFonts w:cs="Arial"/>
+          <w:szCs w:val="24"/>
+        </w:rPr>
+      </w:pPr>
+    </w:p>
+    <w:p>
+      <w:pPr>
+        <w:jc w:val="both"/>
+        <w:rPr>
+          <w:rFonts w:cs="Arial"/>
+          <w:szCs w:val="24"/>
+        </w:rPr>
+      </w:pPr>
+    </w:p>
+    <w:p>
+      <w:pPr>
+        <w:jc w:val="both"/>
+        <w:rPr>
+          <w:rFonts w:cs="Arial"/>
+          <w:szCs w:val="24"/>
+        </w:rPr>
+      </w:pPr>
+    </w:p>
+    <w:p>
+      <w:pPr>
+        <w:jc w:val="both"/>
+        <w:rPr>
+          <w:rFonts w:cs="Arial"/>
+          <w:szCs w:val="24"/>
+        </w:rPr>
+      </w:pPr>
+    </w:p>
+    <w:p>
+      <w:pPr>
+        <w:jc w:val="both"/>
+        <w:rPr>
+          <w:rFonts w:cs="Arial"/>
+          <w:szCs w:val="24"/>
+        </w:rPr>
+      </w:pPr>
+    </w:p>
+    <w:p>
+      <w:pPr>
+        <w:jc w:val="both"/>
+        <w:rPr>
+          <w:rFonts w:cs="Arial"/>
+          <w:szCs w:val="24"/>
+        </w:rPr>
+      </w:pPr>
+    </w:p>
+    <w:p>
+      <w:pPr>
+        <w:jc w:val="both"/>
+        <w:rPr>
+          <w:rFonts w:cs="Arial"/>
+          <w:szCs w:val="24"/>
+        </w:rPr>
+      </w:pPr>
+    </w:p>
+    <w:p>
+      <w:pPr>
+        <w:ind w:firstLine="0"/>
+        <w:jc w:val="both"/>
+        <w:rPr>
+          <w:rFonts w:cs="Arial"/>
+          <w:szCs w:val="24"/>
+        </w:rPr>
+      </w:pPr>
+    </w:p>
+    <w:p>
+      <w:pPr>
+        <w:ind w:firstLine="0"/>
         <w:jc w:val="both"/>
         <w:rPr>
           <w:rFonts w:cs="Arial"/>
@@ -5981,15 +5980,6 @@
         <w:lastRenderedPageBreak/>
         <w:t>BIBLIOGRAFIA</w:t>
       </w:r>
-    </w:p>
-    <w:p>
-      <w:pPr>
-        <w:jc w:val="both"/>
-        <w:rPr>
-          <w:rFonts w:cs="Arial"/>
-          <w:szCs w:val="24"/>
-        </w:rPr>
-      </w:pPr>
     </w:p>
     <w:p>
       <w:pPr>
@@ -10598,7 +10588,7 @@
 </file>
 
 <file path=customXml/itemProps1.xml><?xml version="1.0" encoding="utf-8"?>
-<ds:datastoreItem xmlns:ds="http://schemas.openxmlformats.org/officeDocument/2006/customXml" ds:itemID="{EED40844-0E18-4C68-85A7-EF01FEDBEF5A}">
+<ds:datastoreItem xmlns:ds="http://schemas.openxmlformats.org/officeDocument/2006/customXml" ds:itemID="{1E0F1818-19E3-4577-9002-62CBF8668C77}">
   <ds:schemaRefs>
     <ds:schemaRef ds:uri="http://schemas.openxmlformats.org/officeDocument/2006/bibliography"/>
   </ds:schemaRefs>

</xml_diff>

<commit_message>
Documentação capitulos 4 e 5
</commit_message>
<xml_diff>
--- a/docs/PROJETO GB - ProjetoBiblioteca.docx
+++ b/docs/PROJETO GB - ProjetoBiblioteca.docx
@@ -4864,14 +4864,27 @@
       <w:r>
         <w:t xml:space="preserve">Figura </w:t>
       </w:r>
-      <w:fldSimple w:instr=" SEQ Figura \* ARABIC ">
-        <w:r>
-          <w:rPr>
-            <w:noProof/>
-          </w:rPr>
-          <w:t>1</w:t>
-        </w:r>
-      </w:fldSimple>
+      <w:r>
+        <w:fldChar w:fldCharType="begin"/>
+      </w:r>
+      <w:r>
+        <w:instrText xml:space="preserve"> SEQ Figura \* ARABIC </w:instrText>
+      </w:r>
+      <w:r>
+        <w:fldChar w:fldCharType="separate"/>
+      </w:r>
+      <w:r>
+        <w:rPr>
+          <w:noProof/>
+        </w:rPr>
+        <w:t>1</w:t>
+      </w:r>
+      <w:r>
+        <w:rPr>
+          <w:noProof/>
+        </w:rPr>
+        <w:fldChar w:fldCharType="end"/>
+      </w:r>
       <w:r>
         <w:t xml:space="preserve"> - DIAGRAMA DE CLASSE</w:t>
       </w:r>
@@ -4958,14 +4971,27 @@
       <w:r>
         <w:t xml:space="preserve">Figura </w:t>
       </w:r>
-      <w:fldSimple w:instr=" SEQ Figura \* ARABIC ">
-        <w:r>
-          <w:rPr>
-            <w:noProof/>
-          </w:rPr>
-          <w:t>2</w:t>
-        </w:r>
-      </w:fldSimple>
+      <w:r>
+        <w:fldChar w:fldCharType="begin"/>
+      </w:r>
+      <w:r>
+        <w:instrText xml:space="preserve"> SEQ Figura \* ARABIC </w:instrText>
+      </w:r>
+      <w:r>
+        <w:fldChar w:fldCharType="separate"/>
+      </w:r>
+      <w:r>
+        <w:rPr>
+          <w:noProof/>
+        </w:rPr>
+        <w:t>2</w:t>
+      </w:r>
+      <w:r>
+        <w:rPr>
+          <w:noProof/>
+        </w:rPr>
+        <w:fldChar w:fldCharType="end"/>
+      </w:r>
       <w:r>
         <w:t xml:space="preserve"> - DER</w:t>
       </w:r>
@@ -5190,23 +5216,14 @@
           <w:rFonts w:cs="Arial"/>
           <w:szCs w:val="24"/>
         </w:rPr>
-        <w:t xml:space="preserve">Explica o que é </w:t>
-      </w:r>
-      <w:proofErr w:type="gramStart"/>
-      <w:r>
-        <w:rPr>
-          <w:rFonts w:cs="Arial"/>
-          <w:szCs w:val="24"/>
-        </w:rPr>
-        <w:t>rota ,</w:t>
-      </w:r>
-      <w:proofErr w:type="gramEnd"/>
-      <w:r>
-        <w:rPr>
-          <w:rFonts w:cs="Arial"/>
-          <w:szCs w:val="24"/>
-        </w:rPr>
-        <w:t xml:space="preserve"> lembrando que nada nesse documento deve ser tratado como pergunta e resposta, cabe a contextualização ou o termo dissertação. </w:t>
+        <w:t>Explica o que é uma rota</w:t>
+      </w:r>
+      <w:r>
+        <w:rPr>
+          <w:rFonts w:cs="Arial"/>
+          <w:szCs w:val="24"/>
+        </w:rPr>
+        <w:t xml:space="preserve">, lembrando que nada nesse documento deve ser tratado como pergunta e resposta, cabe a contextualização ou o termo dissertação. </w:t>
       </w:r>
     </w:p>
     <w:tbl>
@@ -5313,6 +5330,8 @@
             </w:pPr>
           </w:p>
         </w:tc>
+        <w:bookmarkStart w:id="0" w:name="_GoBack"/>
+        <w:bookmarkEnd w:id="0"/>
       </w:tr>
       <w:tr>
         <w:tc>
@@ -5771,17 +5790,7 @@
           <w:szCs w:val="24"/>
           <w:highlight w:val="yellow"/>
         </w:rPr>
-        <w:t>Texto antes da im</w:t>
-      </w:r>
-      <w:bookmarkStart w:id="0" w:name="_GoBack"/>
-      <w:bookmarkEnd w:id="0"/>
-      <w:r>
-        <w:rPr>
-          <w:rFonts w:cs="Arial"/>
-          <w:szCs w:val="24"/>
-          <w:highlight w:val="yellow"/>
-        </w:rPr>
-        <w:t>agem, relatando a qual entidade aquela interface pertence</w:t>
+        <w:t>Texto antes da imagem, relatando a qual entidade aquela interface pertence</w:t>
       </w:r>
       <w:r>
         <w:rPr>
@@ -10588,7 +10597,7 @@
 </file>
 
 <file path=customXml/itemProps1.xml><?xml version="1.0" encoding="utf-8"?>
-<ds:datastoreItem xmlns:ds="http://schemas.openxmlformats.org/officeDocument/2006/customXml" ds:itemID="{1E0F1818-19E3-4577-9002-62CBF8668C77}">
+<ds:datastoreItem xmlns:ds="http://schemas.openxmlformats.org/officeDocument/2006/customXml" ds:itemID="{E304B846-B3E5-498B-AF18-DC3BDA67F425}">
   <ds:schemaRefs>
     <ds:schemaRef ds:uri="http://schemas.openxmlformats.org/officeDocument/2006/bibliography"/>
   </ds:schemaRefs>

</xml_diff>